<commit_message>
Debug and added select function for patient form
</commit_message>
<xml_diff>
--- a/docs/meetingnote2022.4.8.docx
+++ b/docs/meetingnote2022.4.8.docx
@@ -87,33 +87,8 @@
           <w:sz w:val="24"/>
           <w:szCs w:val="24"/>
         </w:rPr>
-        <w:t xml:space="preserve">Tested </w:t>
-      </w:r>
-      <w:proofErr w:type="spellStart"/>
-      <w:r>
-        <w:rPr>
-          <w:sz w:val="24"/>
-          <w:szCs w:val="24"/>
-        </w:rPr>
-        <w:t>iMedBot</w:t>
-      </w:r>
-      <w:proofErr w:type="spellEnd"/>
-      <w:r>
-        <w:rPr>
-          <w:sz w:val="24"/>
-          <w:szCs w:val="24"/>
-        </w:rPr>
-        <w:t xml:space="preserve"> with </w:t>
-      </w:r>
-      <w:proofErr w:type="spellStart"/>
-      <w:r>
-        <w:rPr>
-          <w:sz w:val="24"/>
-          <w:szCs w:val="24"/>
-        </w:rPr>
-        <w:t>Shap</w:t>
-      </w:r>
-      <w:proofErr w:type="spellEnd"/>
+        <w:t>Tested iMedBot with Shap</w:t>
+      </w:r>
     </w:p>
     <w:p>
       <w:pPr>
@@ -323,6 +298,21 @@
         </w:rPr>
         <w:t>When uploading the dataset, show some way the number of rows and number of columns of the data.</w:t>
       </w:r>
+      <w:r>
+        <w:rPr>
+          <w:sz w:val="28"/>
+          <w:szCs w:val="28"/>
+        </w:rPr>
+        <w:t>D</w:t>
+      </w:r>
+      <w:r>
+        <w:rPr>
+          <w:rFonts w:hint="eastAsia"/>
+          <w:sz w:val="28"/>
+          <w:szCs w:val="28"/>
+        </w:rPr>
+        <w:t>one</w:t>
+      </w:r>
     </w:p>
     <w:p>
       <w:pPr>
@@ -354,6 +344,7 @@
       </w:pPr>
       <w:r>
         <w:rPr>
+          <w:noProof/>
           <w:sz w:val="28"/>
           <w:szCs w:val="28"/>
         </w:rPr>
@@ -414,6 +405,21 @@
         </w:rPr>
         <w:t>Debugging for the following errors:</w:t>
       </w:r>
+      <w:r>
+        <w:rPr>
+          <w:sz w:val="28"/>
+          <w:szCs w:val="28"/>
+        </w:rPr>
+        <w:t>D</w:t>
+      </w:r>
+      <w:r>
+        <w:rPr>
+          <w:rFonts w:hint="eastAsia"/>
+          <w:sz w:val="28"/>
+          <w:szCs w:val="28"/>
+        </w:rPr>
+        <w:t>one</w:t>
+      </w:r>
     </w:p>
     <w:p>
       <w:pPr>
@@ -425,6 +431,7 @@
       </w:pPr>
       <w:r>
         <w:rPr>
+          <w:noProof/>
           <w:sz w:val="28"/>
           <w:szCs w:val="28"/>
         </w:rPr>
@@ -492,55 +499,7 @@
           <w:sz w:val="24"/>
           <w:szCs w:val="24"/>
         </w:rPr>
-        <w:t xml:space="preserve">When testing patient, demonstrate </w:t>
-      </w:r>
-      <w:proofErr w:type="spellStart"/>
-      <w:r>
-        <w:rPr>
-          <w:sz w:val="24"/>
-          <w:szCs w:val="24"/>
-        </w:rPr>
-        <w:t>predit</w:t>
-      </w:r>
-      <w:proofErr w:type="spellEnd"/>
-      <w:r>
-        <w:rPr>
-          <w:sz w:val="24"/>
-          <w:szCs w:val="24"/>
-        </w:rPr>
-        <w:t xml:space="preserve"> </w:t>
-      </w:r>
-      <w:proofErr w:type="spellStart"/>
-      <w:r>
-        <w:rPr>
-          <w:sz w:val="24"/>
-          <w:szCs w:val="24"/>
-        </w:rPr>
-        <w:t>resulst</w:t>
-      </w:r>
-      <w:proofErr w:type="spellEnd"/>
-      <w:r>
-        <w:rPr>
-          <w:sz w:val="24"/>
-          <w:szCs w:val="24"/>
-        </w:rPr>
-        <w:t xml:space="preserve">, and then ask user whether needs explanation by </w:t>
-      </w:r>
-      <w:proofErr w:type="spellStart"/>
-      <w:r>
-        <w:rPr>
-          <w:sz w:val="24"/>
-          <w:szCs w:val="24"/>
-        </w:rPr>
-        <w:t>Shap</w:t>
-      </w:r>
-      <w:proofErr w:type="spellEnd"/>
-      <w:r>
-        <w:rPr>
-          <w:sz w:val="24"/>
-          <w:szCs w:val="24"/>
-        </w:rPr>
-        <w:t>.</w:t>
+        <w:t>When testing patient, demonstrate predit resulst, and then ask user whether needs explanation by Shap.</w:t>
       </w:r>
     </w:p>
     <w:p>
@@ -560,23 +519,7 @@
           <w:sz w:val="24"/>
           <w:szCs w:val="24"/>
         </w:rPr>
-        <w:t xml:space="preserve">When submitting (for individual patient test) error occurs, can we possibly go back to the last “submit” status </w:t>
-      </w:r>
-      <w:proofErr w:type="spellStart"/>
-      <w:r>
-        <w:rPr>
-          <w:sz w:val="24"/>
-          <w:szCs w:val="24"/>
-        </w:rPr>
-        <w:t>in stead</w:t>
-      </w:r>
-      <w:proofErr w:type="spellEnd"/>
-      <w:r>
-        <w:rPr>
-          <w:sz w:val="24"/>
-          <w:szCs w:val="24"/>
-        </w:rPr>
-        <w:t xml:space="preserve"> of restarting the process. </w:t>
+        <w:t xml:space="preserve">When submitting (for individual patient test) error occurs, can we possibly go back to the last “submit” status in stead of restarting the process. </w:t>
       </w:r>
     </w:p>
     <w:p>
@@ -900,13 +843,13 @@
       </w:pPr>
     </w:lvl>
   </w:abstractNum>
-  <w:num w:numId="1" w16cid:durableId="295380019">
+  <w:num w:numId="1">
     <w:abstractNumId w:val="1"/>
   </w:num>
-  <w:num w:numId="2" w16cid:durableId="453138539">
+  <w:num w:numId="2">
     <w:abstractNumId w:val="0"/>
   </w:num>
-  <w:num w:numId="3" w16cid:durableId="411318426">
+  <w:num w:numId="3">
     <w:abstractNumId w:val="2"/>
   </w:num>
 </w:numbering>

</xml_diff>